<commit_message>
now 32 points FFT is ready
</commit_message>
<xml_diff>
--- a/doc/DSP_PJ3 刘迅 梁策 施淳信 苟傲睿.docx
+++ b/doc/DSP_PJ3 刘迅 梁策 施淳信 苟傲睿.docx
@@ -142,7 +142,6 @@
         <w:ind w:leftChars="66" w:left="139" w:rightChars="-68" w:right="-143" w:firstLine="2"/>
         <w:jc w:val="center"/>
         <w:rPr>
-          <w:rFonts w:hint="eastAsia"/>
           <w:sz w:val="28"/>
           <w:szCs w:val="28"/>
         </w:rPr>
@@ -176,7 +175,6 @@
       <w:pPr>
         <w:ind w:leftChars="66" w:left="139" w:rightChars="-68" w:right="-143" w:firstLine="2"/>
         <w:rPr>
-          <w:rFonts w:hint="eastAsia"/>
           <w:sz w:val="28"/>
           <w:szCs w:val="28"/>
         </w:rPr>
@@ -333,31 +331,7 @@
           <w:sz w:val="30"/>
           <w:szCs w:val="30"/>
         </w:rPr>
-        <w:t>成</w:t>
-      </w:r>
-      <w:r>
-        <w:rPr>
-          <w:rFonts w:ascii="黑体" w:eastAsia="黑体" w:hint="eastAsia"/>
-          <w:sz w:val="30"/>
-          <w:szCs w:val="30"/>
-        </w:rPr>
-        <w:t xml:space="preserve">    </w:t>
-      </w:r>
-      <w:r>
-        <w:rPr>
-          <w:rFonts w:ascii="黑体" w:eastAsia="黑体" w:hint="eastAsia"/>
-          <w:sz w:val="30"/>
-          <w:szCs w:val="30"/>
-        </w:rPr>
-        <w:t>员</w:t>
-      </w:r>
-      <w:r>
-        <w:rPr>
-          <w:rFonts w:ascii="黑体" w:eastAsia="黑体" w:hint="eastAsia"/>
-          <w:sz w:val="30"/>
-          <w:szCs w:val="30"/>
-        </w:rPr>
-        <w:t>：</w:t>
+        <w:t>成    员：</w:t>
       </w:r>
       <w:r>
         <w:rPr>
@@ -550,7 +524,7 @@
       <w:pPr>
         <w:ind w:leftChars="66" w:left="139" w:rightChars="-68" w:right="-143" w:firstLine="2"/>
         <w:rPr>
-          <w:rFonts w:ascii="黑体" w:eastAsia="黑体" w:hint="eastAsia"/>
+          <w:rFonts w:ascii="黑体" w:eastAsia="黑体"/>
           <w:sz w:val="30"/>
           <w:szCs w:val="30"/>
         </w:rPr>
@@ -663,7 +637,7 @@
       <w:pPr>
         <w:ind w:leftChars="66" w:left="139" w:rightChars="-68" w:right="-143" w:firstLine="2"/>
         <w:rPr>
-          <w:rFonts w:ascii="黑体" w:eastAsia="黑体" w:hint="eastAsia"/>
+          <w:rFonts w:ascii="黑体" w:eastAsia="黑体"/>
           <w:sz w:val="30"/>
           <w:szCs w:val="30"/>
         </w:rPr>
@@ -1116,55 +1090,12 @@
     <w:p>
       <w:pPr>
         <w:pStyle w:val="2"/>
+      </w:pPr>
+      <w:r>
         <w:rPr>
           <w:rFonts w:hint="eastAsia"/>
         </w:rPr>
-      </w:pPr>
-      <w:r>
-        <w:rPr>
-          <w:rFonts w:hint="eastAsia"/>
-        </w:rPr>
         <w:t>电路设计与算法</w:t>
-      </w:r>
-    </w:p>
-    <w:p/>
-    <w:p>
-      <w:pPr>
-        <w:rPr>
-          <w:rFonts w:hint="eastAsia"/>
-        </w:rPr>
-      </w:pPr>
-    </w:p>
-    <w:p/>
-    <w:p>
-      <w:pPr>
-        <w:pStyle w:val="2"/>
-      </w:pPr>
-      <w:r>
-        <w:rPr>
-          <w:rFonts w:hint="eastAsia"/>
-        </w:rPr>
-        <w:t>功能验证</w:t>
-      </w:r>
-    </w:p>
-    <w:p/>
-    <w:p>
-      <w:pPr>
-        <w:rPr>
-          <w:rFonts w:hint="eastAsia"/>
-        </w:rPr>
-      </w:pPr>
-    </w:p>
-    <w:p/>
-    <w:p>
-      <w:pPr>
-        <w:pStyle w:val="2"/>
-      </w:pPr>
-      <w:r>
-        <w:rPr>
-          <w:rFonts w:hint="eastAsia"/>
-        </w:rPr>
-        <w:t>DC综合</w:t>
       </w:r>
     </w:p>
     <w:p/>
@@ -1172,16 +1103,163 @@
     <w:p/>
     <w:p>
       <w:pPr>
+        <w:pStyle w:val="2"/>
+      </w:pPr>
+      <w:r>
         <w:rPr>
           <w:rFonts w:hint="eastAsia"/>
         </w:rPr>
-      </w:pPr>
+        <w:t>功能验证</w:t>
+      </w:r>
+    </w:p>
+    <w:p>
+      <w:r>
+        <w:rPr>
+          <w:rFonts w:hint="eastAsia"/>
+        </w:rPr>
+        <w:t>8点FFT</w:t>
+      </w:r>
+    </w:p>
+    <w:p/>
+    <w:p>
+      <w:r>
+        <w:rPr>
+          <w:rFonts w:hint="eastAsia"/>
+        </w:rPr>
+        <w:t>16点FFT</w:t>
+      </w:r>
+    </w:p>
+    <w:p>
+      <w:pPr>
+        <w:jc w:val="center"/>
+      </w:pPr>
+      <w:r>
+        <w:rPr>
+          <w:noProof/>
+        </w:rPr>
+        <w:drawing>
+          <wp:inline distT="0" distB="0" distL="0" distR="0" wp14:anchorId="044FC3AE" wp14:editId="1DAFC063">
+            <wp:extent cx="1304458" cy="2643981"/>
+            <wp:effectExtent l="0" t="0" r="0" b="4445"/>
+            <wp:docPr id="1" name="图片 1"/>
+            <wp:cNvGraphicFramePr>
+              <a:graphicFrameLocks xmlns:a="http://schemas.openxmlformats.org/drawingml/2006/main" noChangeAspect="1"/>
+            </wp:cNvGraphicFramePr>
+            <a:graphic xmlns:a="http://schemas.openxmlformats.org/drawingml/2006/main">
+              <a:graphicData uri="http://schemas.openxmlformats.org/drawingml/2006/picture">
+                <pic:pic xmlns:pic="http://schemas.openxmlformats.org/drawingml/2006/picture">
+                  <pic:nvPicPr>
+                    <pic:cNvPr id="1" name=""/>
+                    <pic:cNvPicPr/>
+                  </pic:nvPicPr>
+                  <pic:blipFill>
+                    <a:blip r:embed="rId10"/>
+                    <a:stretch>
+                      <a:fillRect/>
+                    </a:stretch>
+                  </pic:blipFill>
+                  <pic:spPr>
+                    <a:xfrm>
+                      <a:off x="0" y="0"/>
+                      <a:ext cx="1325209" cy="2686042"/>
+                    </a:xfrm>
+                    <a:prstGeom prst="rect">
+                      <a:avLst/>
+                    </a:prstGeom>
+                  </pic:spPr>
+                </pic:pic>
+              </a:graphicData>
+            </a:graphic>
+          </wp:inline>
+        </w:drawing>
+      </w:r>
+      <w:r>
+        <w:tab/>
+      </w:r>
+      <w:r>
+        <w:tab/>
+      </w:r>
+      <w:r>
+        <w:rPr>
+          <w:noProof/>
+        </w:rPr>
+        <w:drawing>
+          <wp:inline distT="0" distB="0" distL="0" distR="0" wp14:anchorId="25F6CB6A" wp14:editId="60322FC5">
+            <wp:extent cx="1609725" cy="2619375"/>
+            <wp:effectExtent l="0" t="0" r="9525" b="9525"/>
+            <wp:docPr id="2" name="图片 2"/>
+            <wp:cNvGraphicFramePr>
+              <a:graphicFrameLocks xmlns:a="http://schemas.openxmlformats.org/drawingml/2006/main" noChangeAspect="1"/>
+            </wp:cNvGraphicFramePr>
+            <a:graphic xmlns:a="http://schemas.openxmlformats.org/drawingml/2006/main">
+              <a:graphicData uri="http://schemas.openxmlformats.org/drawingml/2006/picture">
+                <pic:pic xmlns:pic="http://schemas.openxmlformats.org/drawingml/2006/picture">
+                  <pic:nvPicPr>
+                    <pic:cNvPr id="1" name=""/>
+                    <pic:cNvPicPr/>
+                  </pic:nvPicPr>
+                  <pic:blipFill>
+                    <a:blip r:embed="rId11"/>
+                    <a:stretch>
+                      <a:fillRect/>
+                    </a:stretch>
+                  </pic:blipFill>
+                  <pic:spPr>
+                    <a:xfrm>
+                      <a:off x="0" y="0"/>
+                      <a:ext cx="1609725" cy="2619375"/>
+                    </a:xfrm>
+                    <a:prstGeom prst="rect">
+                      <a:avLst/>
+                    </a:prstGeom>
+                  </pic:spPr>
+                </pic:pic>
+              </a:graphicData>
+            </a:graphic>
+          </wp:inline>
+        </w:drawing>
+      </w:r>
+    </w:p>
+    <w:p>
+      <w:r>
+        <w:rPr>
+          <w:rFonts w:hint="eastAsia"/>
+        </w:rPr>
+        <w:t>32点FFT</w:t>
+      </w:r>
+    </w:p>
+    <w:p>
       <w:bookmarkStart w:id="0" w:name="_GoBack"/>
       <w:bookmarkEnd w:id="0"/>
     </w:p>
+    <w:p>
+      <w:r>
+        <w:rPr>
+          <w:rFonts w:hint="eastAsia"/>
+        </w:rPr>
+        <w:t>64点FFT</w:t>
+      </w:r>
+    </w:p>
+    <w:p/>
+    <w:p/>
+    <w:p>
+      <w:pPr>
+        <w:pStyle w:val="2"/>
+      </w:pPr>
+      <w:r>
+        <w:rPr>
+          <w:rFonts w:hint="eastAsia"/>
+        </w:rPr>
+        <w:t>DC综合</w:t>
+      </w:r>
+    </w:p>
+    <w:p/>
+    <w:p/>
+    <w:p/>
+    <w:p/>
     <w:sectPr>
-      <w:headerReference w:type="default" r:id="rId10"/>
-      <w:footerReference w:type="default" r:id="rId11"/>
+      <w:headerReference w:type="default" r:id="rId12"/>
+      <w:footerReference w:type="default" r:id="rId13"/>
       <w:pgSz w:w="11906" w:h="16838"/>
       <w:pgMar w:top="1440" w:right="1800" w:bottom="1440" w:left="1800" w:header="851" w:footer="992" w:gutter="0"/>
       <w:cols w:space="425"/>
@@ -1241,7 +1319,7 @@
             <w:noProof/>
             <w:lang w:val="zh-CN"/>
           </w:rPr>
-          <w:t>1</w:t>
+          <w:t>2</w:t>
         </w:r>
         <w:r>
           <w:fldChar w:fldCharType="end"/>
@@ -4857,7 +4935,7 @@
 </file>
 
 <file path=customXml/itemProps1.xml><?xml version="1.0" encoding="utf-8"?>
-<ds:datastoreItem xmlns:ds="http://schemas.openxmlformats.org/officeDocument/2006/customXml" ds:itemID="{641312FC-9A91-4434-A0F9-4C0179D520AA}">
+<ds:datastoreItem xmlns:ds="http://schemas.openxmlformats.org/officeDocument/2006/customXml" ds:itemID="{A81EF128-D4E1-4F81-820A-96BB4EBD2EB2}">
   <ds:schemaRefs>
     <ds:schemaRef ds:uri="http://schemas.openxmlformats.org/officeDocument/2006/bibliography"/>
   </ds:schemaRefs>

</xml_diff>

<commit_message>
now 64FFT is ready! OHHHHHHHHHHH
</commit_message>
<xml_diff>
--- a/doc/DSP_PJ3 刘迅 梁策 施淳信 苟傲睿.docx
+++ b/doc/DSP_PJ3 刘迅 梁策 施淳信 苟傲睿.docx
@@ -1229,6 +1229,96 @@
       </w:r>
     </w:p>
     <w:p>
+      <w:pPr>
+        <w:jc w:val="center"/>
+        <w:rPr>
+          <w:rFonts w:hint="eastAsia"/>
+        </w:rPr>
+      </w:pPr>
+      <w:r>
+        <w:rPr>
+          <w:noProof/>
+        </w:rPr>
+        <w:lastRenderedPageBreak/>
+        <w:drawing>
+          <wp:inline distT="0" distB="0" distL="0" distR="0" wp14:anchorId="60278255" wp14:editId="6C460002">
+            <wp:extent cx="1125415" cy="4674802"/>
+            <wp:effectExtent l="0" t="0" r="0" b="0"/>
+            <wp:docPr id="3" name="图片 3"/>
+            <wp:cNvGraphicFramePr>
+              <a:graphicFrameLocks xmlns:a="http://schemas.openxmlformats.org/drawingml/2006/main" noChangeAspect="1"/>
+            </wp:cNvGraphicFramePr>
+            <a:graphic xmlns:a="http://schemas.openxmlformats.org/drawingml/2006/main">
+              <a:graphicData uri="http://schemas.openxmlformats.org/drawingml/2006/picture">
+                <pic:pic xmlns:pic="http://schemas.openxmlformats.org/drawingml/2006/picture">
+                  <pic:nvPicPr>
+                    <pic:cNvPr id="1" name=""/>
+                    <pic:cNvPicPr/>
+                  </pic:nvPicPr>
+                  <pic:blipFill>
+                    <a:blip r:embed="rId12"/>
+                    <a:stretch>
+                      <a:fillRect/>
+                    </a:stretch>
+                  </pic:blipFill>
+                  <pic:spPr>
+                    <a:xfrm>
+                      <a:off x="0" y="0"/>
+                      <a:ext cx="1179204" cy="4898235"/>
+                    </a:xfrm>
+                    <a:prstGeom prst="rect">
+                      <a:avLst/>
+                    </a:prstGeom>
+                  </pic:spPr>
+                </pic:pic>
+              </a:graphicData>
+            </a:graphic>
+          </wp:inline>
+        </w:drawing>
+      </w:r>
+      <w:r>
+        <w:tab/>
+      </w:r>
+      <w:r>
+        <w:rPr>
+          <w:noProof/>
+        </w:rPr>
+        <w:drawing>
+          <wp:inline distT="0" distB="0" distL="0" distR="0" wp14:anchorId="00384CF8" wp14:editId="0DD22EFC">
+            <wp:extent cx="1368697" cy="4682836"/>
+            <wp:effectExtent l="0" t="0" r="3175" b="3810"/>
+            <wp:docPr id="4" name="图片 4"/>
+            <wp:cNvGraphicFramePr>
+              <a:graphicFrameLocks xmlns:a="http://schemas.openxmlformats.org/drawingml/2006/main" noChangeAspect="1"/>
+            </wp:cNvGraphicFramePr>
+            <a:graphic xmlns:a="http://schemas.openxmlformats.org/drawingml/2006/main">
+              <a:graphicData uri="http://schemas.openxmlformats.org/drawingml/2006/picture">
+                <pic:pic xmlns:pic="http://schemas.openxmlformats.org/drawingml/2006/picture">
+                  <pic:nvPicPr>
+                    <pic:cNvPr id="1" name=""/>
+                    <pic:cNvPicPr/>
+                  </pic:nvPicPr>
+                  <pic:blipFill>
+                    <a:blip r:embed="rId13"/>
+                    <a:stretch>
+                      <a:fillRect/>
+                    </a:stretch>
+                  </pic:blipFill>
+                  <pic:spPr>
+                    <a:xfrm>
+                      <a:off x="0" y="0"/>
+                      <a:ext cx="1376949" cy="4711068"/>
+                    </a:xfrm>
+                    <a:prstGeom prst="rect">
+                      <a:avLst/>
+                    </a:prstGeom>
+                  </pic:spPr>
+                </pic:pic>
+              </a:graphicData>
+            </a:graphic>
+          </wp:inline>
+        </w:drawing>
+      </w:r>
       <w:bookmarkStart w:id="0" w:name="_GoBack"/>
       <w:bookmarkEnd w:id="0"/>
     </w:p>
@@ -1258,8 +1348,8 @@
     <w:p/>
     <w:p/>
     <w:sectPr>
-      <w:headerReference w:type="default" r:id="rId12"/>
-      <w:footerReference w:type="default" r:id="rId13"/>
+      <w:headerReference w:type="default" r:id="rId14"/>
+      <w:footerReference w:type="default" r:id="rId15"/>
       <w:pgSz w:w="11906" w:h="16838"/>
       <w:pgMar w:top="1440" w:right="1800" w:bottom="1440" w:left="1800" w:header="851" w:footer="992" w:gutter="0"/>
       <w:cols w:space="425"/>
@@ -4935,7 +5025,7 @@
 </file>
 
 <file path=customXml/itemProps1.xml><?xml version="1.0" encoding="utf-8"?>
-<ds:datastoreItem xmlns:ds="http://schemas.openxmlformats.org/officeDocument/2006/customXml" ds:itemID="{A81EF128-D4E1-4F81-820A-96BB4EBD2EB2}">
+<ds:datastoreItem xmlns:ds="http://schemas.openxmlformats.org/officeDocument/2006/customXml" ds:itemID="{265EEBD2-0235-4645-9575-9C760BAD20A5}">
   <ds:schemaRefs>
     <ds:schemaRef ds:uri="http://schemas.openxmlformats.org/officeDocument/2006/bibliography"/>
   </ds:schemaRefs>

</xml_diff>